<commit_message>
adding model, agent and NN
</commit_message>
<xml_diff>
--- a/Udacity Collaboration and Competition Tennis Project.docx
+++ b/Udacity Collaboration and Competition Tennis Project.docx
@@ -37,7 +37,11 @@
       </w:r>
     </w:p>
     <w:p/>
-    <w:p/>
+    <w:p>
+      <w:r>
+        <w:t>https://github.com/ainvyu/p3-collab-compet/blob/master/Tennis.ipynb</w:t>
+      </w:r>
+    </w:p>
     <w:p/>
     <w:p/>
     <w:p>

</xml_diff>